<commit_message>
I am working on Problem 1, and have identified the problem.  I have also considered parts of the problem that were not directly talked about within the text.
</commit_message>
<xml_diff>
--- a/Perez-O-Bryen_Dusty_WPFRepository/ProblemSolving/Perez-O'Bryen_Dusty_ProblemSolving.docx
+++ b/Perez-O-Bryen_Dusty_WPFRepository/ProblemSolving/Perez-O'Bryen_Dusty_ProblemSolving.docx
@@ -393,56 +393,137 @@
       <w:pPr>
         <w:rPr>
           <w:rFonts w:ascii="Times New Roman" w:hAnsi="Times New Roman" w:cs="Times New Roman"/>
-        </w:rPr>
-      </w:pPr>
-      <w:r>
-        <w:rPr>
-          <w:rFonts w:ascii="Times New Roman" w:hAnsi="Times New Roman" w:cs="Times New Roman"/>
-        </w:rPr>
-        <w:t>Problem 1:</w:t>
-      </w:r>
-    </w:p>
-    <w:p>
-      <w:pPr>
-        <w:rPr>
-          <w:rFonts w:ascii="Times New Roman" w:hAnsi="Times New Roman" w:cs="Times New Roman"/>
-        </w:rPr>
-      </w:pPr>
-    </w:p>
-    <w:p>
-      <w:pPr>
-        <w:rPr>
-          <w:rFonts w:ascii="Times New Roman" w:hAnsi="Times New Roman" w:cs="Times New Roman"/>
-        </w:rPr>
-      </w:pPr>
-      <w:r>
-        <w:rPr>
-          <w:rFonts w:ascii="Times New Roman" w:hAnsi="Times New Roman" w:cs="Times New Roman"/>
-        </w:rPr>
-        <w:t>Problem 2:</w:t>
-      </w:r>
-    </w:p>
-    <w:p>
-      <w:pPr>
-        <w:rPr>
-          <w:rFonts w:ascii="Times New Roman" w:hAnsi="Times New Roman" w:cs="Times New Roman"/>
-        </w:rPr>
-      </w:pPr>
-    </w:p>
-    <w:p>
-      <w:pPr>
-        <w:rPr>
-          <w:rFonts w:ascii="Times New Roman" w:hAnsi="Times New Roman" w:cs="Times New Roman"/>
-        </w:rPr>
-      </w:pPr>
-      <w:r>
-        <w:rPr>
-          <w:rFonts w:ascii="Times New Roman" w:hAnsi="Times New Roman" w:cs="Times New Roman"/>
-        </w:rPr>
-        <w:t>Problem 3:</w:t>
+          <w:b/>
+        </w:rPr>
+      </w:pPr>
+      <w:r>
+        <w:rPr>
+          <w:rFonts w:ascii="Times New Roman" w:hAnsi="Times New Roman" w:cs="Times New Roman"/>
+          <w:b/>
+        </w:rPr>
+        <w:t>Proble</w:t>
+      </w:r>
+      <w:r>
+        <w:rPr>
+          <w:rFonts w:ascii="Times New Roman" w:hAnsi="Times New Roman" w:cs="Times New Roman"/>
+          <w:b/>
+        </w:rPr>
+        <w:t>m 1 - A Cat, a Parrot, and a Bag of Seed:</w:t>
+      </w:r>
+    </w:p>
+    <w:p>
+      <w:pPr>
+        <w:rPr>
+          <w:rFonts w:ascii="Times New Roman" w:hAnsi="Times New Roman" w:cs="Times New Roman"/>
+          <w:b/>
+        </w:rPr>
+      </w:pPr>
+      <w:r>
+        <w:rPr>
+          <w:rFonts w:ascii="Times New Roman" w:hAnsi="Times New Roman" w:cs="Times New Roman"/>
+          <w:b/>
+        </w:rPr>
+        <w:t>A man finds himself on a riverbank with a cat, a parrot and a bag of seed.  He needs to transport all three to the other side of the river in his boat.  However, the boat has room for only the man, himself and one other item (either</w:t>
+      </w:r>
+      <w:r>
+        <w:rPr>
+          <w:rFonts w:ascii="Times New Roman" w:hAnsi="Times New Roman" w:cs="Times New Roman"/>
+          <w:b/>
+        </w:rPr>
+        <w:t xml:space="preserve"> the cat, parrot or seed).  In his absence, the cat could eat the parrot, and the parrot would eat the bag of seed.  Show how he can get all the passengers to the other side, without leaving the wrong ones alone together.</w:t>
+      </w:r>
+    </w:p>
+    <w:p>
+      <w:pPr>
+        <w:rPr>
+          <w:rFonts w:ascii="Times New Roman" w:hAnsi="Times New Roman" w:cs="Times New Roman"/>
+        </w:rPr>
+      </w:pPr>
+    </w:p>
+    <w:p>
+      <w:pPr>
+        <w:rPr>
+          <w:rFonts w:ascii="Times New Roman" w:hAnsi="Times New Roman" w:cs="Times New Roman"/>
+        </w:rPr>
+      </w:pPr>
+      <w:r>
+        <w:rPr>
+          <w:rFonts w:ascii="Times New Roman" w:hAnsi="Times New Roman" w:cs="Times New Roman"/>
+        </w:rPr>
+        <w:t>The initial problem is that the boat is too small to get everything he needs to the other side of the river.</w:t>
+      </w:r>
+      <w:r>
+        <w:rPr>
+          <w:rFonts w:ascii="Times New Roman" w:hAnsi="Times New Roman" w:cs="Times New Roman"/>
+        </w:rPr>
+        <w:t xml:space="preserve">  It is obvious that he is concerned about the safety of both the cat and the parrot, and that he has taken on the roll of caring for them.  The fact that he is concerned abou</w:t>
+      </w:r>
+      <w:r>
+        <w:rPr>
+          <w:rFonts w:ascii="Times New Roman" w:hAnsi="Times New Roman" w:cs="Times New Roman"/>
+        </w:rPr>
+        <w:t>t the seeds being eaten by the p</w:t>
+      </w:r>
+      <w:r>
+        <w:rPr>
+          <w:rFonts w:ascii="Times New Roman" w:hAnsi="Times New Roman" w:cs="Times New Roman"/>
+        </w:rPr>
+        <w:t>arrot, implies that it is equally important to him to be able to grow those seeds</w:t>
+      </w:r>
+      <w:r>
+        <w:rPr>
+          <w:rFonts w:ascii="Times New Roman" w:hAnsi="Times New Roman" w:cs="Times New Roman"/>
+        </w:rPr>
+        <w:t>; so it is possible that he is in a survival situation where food is scarce.  Ultimately the goal is to figure out how he can transport himself, the parrot, cat, and seeds</w:t>
+      </w:r>
+      <w:r>
+        <w:rPr>
+          <w:rFonts w:ascii="Times New Roman" w:hAnsi="Times New Roman" w:cs="Times New Roman"/>
+        </w:rPr>
+        <w:t xml:space="preserve"> safely and without having to leave any behind.</w:t>
       </w:r>
       <w:bookmarkStart w:id="0" w:name="_GoBack"/>
       <w:bookmarkEnd w:id="0"/>
+    </w:p>
+    <w:p>
+      <w:pPr>
+        <w:rPr>
+          <w:rFonts w:ascii="Times New Roman" w:hAnsi="Times New Roman" w:cs="Times New Roman"/>
+        </w:rPr>
+      </w:pPr>
+    </w:p>
+    <w:p>
+      <w:pPr>
+        <w:rPr>
+          <w:rFonts w:ascii="Times New Roman" w:hAnsi="Times New Roman" w:cs="Times New Roman"/>
+        </w:rPr>
+      </w:pPr>
+      <w:r>
+        <w:rPr>
+          <w:rFonts w:ascii="Times New Roman" w:hAnsi="Times New Roman" w:cs="Times New Roman"/>
+        </w:rPr>
+        <w:t>Problem 2:</w:t>
+      </w:r>
+    </w:p>
+    <w:p>
+      <w:pPr>
+        <w:rPr>
+          <w:rFonts w:ascii="Times New Roman" w:hAnsi="Times New Roman" w:cs="Times New Roman"/>
+        </w:rPr>
+      </w:pPr>
+    </w:p>
+    <w:p>
+      <w:pPr>
+        <w:rPr>
+          <w:rFonts w:ascii="Times New Roman" w:hAnsi="Times New Roman" w:cs="Times New Roman"/>
+        </w:rPr>
+      </w:pPr>
+      <w:r>
+        <w:rPr>
+          <w:rFonts w:ascii="Times New Roman" w:hAnsi="Times New Roman" w:cs="Times New Roman"/>
+        </w:rPr>
+        <w:t>Problem 3:</w:t>
+      </w:r>
     </w:p>
     <w:p>
       <w:pPr>
@@ -2994,7 +3075,7 @@
 </file>
 
 <file path=customXml/itemProps1.xml><?xml version="1.0" encoding="utf-8"?>
-<ds:datastoreItem xmlns:ds="http://schemas.openxmlformats.org/officeDocument/2006/customXml" ds:itemID="{0F7A8835-EDCD-4E40-AFBF-0920528ED8A6}">
+<ds:datastoreItem xmlns:ds="http://schemas.openxmlformats.org/officeDocument/2006/customXml" ds:itemID="{3B778D0E-3E55-C34E-A240-57A4D80DF19A}">
   <ds:schemaRefs>
     <ds:schemaRef ds:uri="http://schemas.openxmlformats.org/officeDocument/2006/bibliography"/>
   </ds:schemaRefs>

</xml_diff>

<commit_message>
I am breaking the problem apart further and attempting to identify the constraints of the problem.
</commit_message>
<xml_diff>
--- a/Perez-O-Bryen_Dusty_WPFRepository/ProblemSolving/Perez-O'Bryen_Dusty_ProblemSolving.docx
+++ b/Perez-O-Bryen_Dusty_WPFRepository/ProblemSolving/Perez-O'Bryen_Dusty_ProblemSolving.docx
@@ -462,13 +462,27 @@
         <w:rPr>
           <w:rFonts w:ascii="Times New Roman" w:hAnsi="Times New Roman" w:cs="Times New Roman"/>
         </w:rPr>
-        <w:t>t the seeds being eaten by the p</w:t>
-      </w:r>
-      <w:r>
-        <w:rPr>
-          <w:rFonts w:ascii="Times New Roman" w:hAnsi="Times New Roman" w:cs="Times New Roman"/>
-        </w:rPr>
-        <w:t>arrot, implies that it is equally important to him to be able to grow those seeds</w:t>
+        <w:t xml:space="preserve">t the seeds being eaten by the </w:t>
+      </w:r>
+      <w:proofErr w:type="gramStart"/>
+      <w:r>
+        <w:rPr>
+          <w:rFonts w:ascii="Times New Roman" w:hAnsi="Times New Roman" w:cs="Times New Roman"/>
+        </w:rPr>
+        <w:t>p</w:t>
+      </w:r>
+      <w:r>
+        <w:rPr>
+          <w:rFonts w:ascii="Times New Roman" w:hAnsi="Times New Roman" w:cs="Times New Roman"/>
+        </w:rPr>
+        <w:t>arrot,</w:t>
+      </w:r>
+      <w:proofErr w:type="gramEnd"/>
+      <w:r>
+        <w:rPr>
+          <w:rFonts w:ascii="Times New Roman" w:hAnsi="Times New Roman" w:cs="Times New Roman"/>
+        </w:rPr>
+        <w:t xml:space="preserve"> implies that it is equally important to him to be able to grow those seeds</w:t>
       </w:r>
       <w:r>
         <w:rPr>
@@ -481,6 +495,50 @@
           <w:rFonts w:ascii="Times New Roman" w:hAnsi="Times New Roman" w:cs="Times New Roman"/>
         </w:rPr>
         <w:t xml:space="preserve"> safely and without having to leave any behind.</w:t>
+      </w:r>
+    </w:p>
+    <w:p>
+      <w:pPr>
+        <w:rPr>
+          <w:rFonts w:ascii="Times New Roman" w:hAnsi="Times New Roman" w:cs="Times New Roman"/>
+        </w:rPr>
+      </w:pPr>
+    </w:p>
+    <w:p>
+      <w:pPr>
+        <w:rPr>
+          <w:rFonts w:ascii="Times New Roman" w:hAnsi="Times New Roman" w:cs="Times New Roman"/>
+        </w:rPr>
+      </w:pPr>
+      <w:r>
+        <w:rPr>
+          <w:rFonts w:ascii="Times New Roman" w:hAnsi="Times New Roman" w:cs="Times New Roman"/>
+        </w:rPr>
+        <w:t>In breaking the problem apart</w:t>
+      </w:r>
+      <w:r>
+        <w:rPr>
+          <w:rFonts w:ascii="Times New Roman" w:hAnsi="Times New Roman" w:cs="Times New Roman"/>
+        </w:rPr>
+        <w:t xml:space="preserve"> the constraints are that the boat is too small, he is solely responsible for the welfare of the animals, the animals likely cannot be left alone for him to take </w:t>
+      </w:r>
+      <w:r>
+        <w:rPr>
+          <w:rFonts w:ascii="Times New Roman" w:hAnsi="Times New Roman" w:cs="Times New Roman"/>
+        </w:rPr>
+        <w:t>more than one trip</w:t>
+      </w:r>
+      <w:r>
+        <w:rPr>
+          <w:rFonts w:ascii="Times New Roman" w:hAnsi="Times New Roman" w:cs="Times New Roman"/>
+        </w:rPr>
+        <w:t>, one ani</w:t>
+      </w:r>
+      <w:r>
+        <w:rPr>
+          <w:rFonts w:ascii="Times New Roman" w:hAnsi="Times New Roman" w:cs="Times New Roman"/>
+        </w:rPr>
+        <w:t>mal is a predator to the other and they cannot be left alone, he is unable to walk, and there is no one else there to help him.</w:t>
       </w:r>
       <w:bookmarkStart w:id="0" w:name="_GoBack"/>
       <w:bookmarkEnd w:id="0"/>
@@ -3075,7 +3133,7 @@
 </file>
 
 <file path=customXml/itemProps1.xml><?xml version="1.0" encoding="utf-8"?>
-<ds:datastoreItem xmlns:ds="http://schemas.openxmlformats.org/officeDocument/2006/customXml" ds:itemID="{3B778D0E-3E55-C34E-A240-57A4D80DF19A}">
+<ds:datastoreItem xmlns:ds="http://schemas.openxmlformats.org/officeDocument/2006/customXml" ds:itemID="{A1CE1728-B2B8-464A-9B80-95367EED30EA}">
   <ds:schemaRefs>
     <ds:schemaRef ds:uri="http://schemas.openxmlformats.org/officeDocument/2006/bibliography"/>
   </ds:schemaRefs>

</xml_diff>

<commit_message>
I went back in to re-read the problem and I re-evaluated what I think the problem is, and I re-stated it.
</commit_message>
<xml_diff>
--- a/Perez-O-Bryen_Dusty_WPFRepository/ProblemSolving/Perez-O'Bryen_Dusty_ProblemSolving.docx
+++ b/Perez-O-Bryen_Dusty_WPFRepository/ProblemSolving/Perez-O'Bryen_Dusty_ProblemSolving.docx
@@ -450,7 +450,19 @@
         <w:rPr>
           <w:rFonts w:ascii="Times New Roman" w:hAnsi="Times New Roman" w:cs="Times New Roman"/>
         </w:rPr>
-        <w:t>The initial problem is that the boat is too small to get everything he needs to the other side of the river.</w:t>
+        <w:t>The initial problem is that the boat is too small to get everything he needs to the other side of the river</w:t>
+      </w:r>
+      <w:r>
+        <w:rPr>
+          <w:rFonts w:ascii="Times New Roman" w:hAnsi="Times New Roman" w:cs="Times New Roman"/>
+        </w:rPr>
+        <w:t xml:space="preserve"> in one trip</w:t>
+      </w:r>
+      <w:r>
+        <w:rPr>
+          <w:rFonts w:ascii="Times New Roman" w:hAnsi="Times New Roman" w:cs="Times New Roman"/>
+        </w:rPr>
+        <w:t>.</w:t>
       </w:r>
       <w:r>
         <w:rPr>
@@ -482,66 +494,122 @@
         <w:rPr>
           <w:rFonts w:ascii="Times New Roman" w:hAnsi="Times New Roman" w:cs="Times New Roman"/>
         </w:rPr>
-        <w:t xml:space="preserve"> implies that it is equally important to him to be able to grow those seeds</w:t>
-      </w:r>
-      <w:r>
-        <w:rPr>
-          <w:rFonts w:ascii="Times New Roman" w:hAnsi="Times New Roman" w:cs="Times New Roman"/>
-        </w:rPr>
-        <w:t>; so it is possible that he is in a survival situation where food is scarce.  Ultimately the goal is to figure out how he can transport himself, the parrot, cat, and seeds</w:t>
-      </w:r>
-      <w:r>
-        <w:rPr>
-          <w:rFonts w:ascii="Times New Roman" w:hAnsi="Times New Roman" w:cs="Times New Roman"/>
-        </w:rPr>
-        <w:t xml:space="preserve"> safely and without having to leave any behind.</w:t>
-      </w:r>
-    </w:p>
-    <w:p>
-      <w:pPr>
-        <w:rPr>
-          <w:rFonts w:ascii="Times New Roman" w:hAnsi="Times New Roman" w:cs="Times New Roman"/>
-        </w:rPr>
-      </w:pPr>
-    </w:p>
-    <w:p>
-      <w:pPr>
-        <w:rPr>
-          <w:rFonts w:ascii="Times New Roman" w:hAnsi="Times New Roman" w:cs="Times New Roman"/>
-        </w:rPr>
-      </w:pPr>
-      <w:r>
-        <w:rPr>
-          <w:rFonts w:ascii="Times New Roman" w:hAnsi="Times New Roman" w:cs="Times New Roman"/>
-        </w:rPr>
-        <w:t>In breaking the problem apart</w:t>
-      </w:r>
-      <w:r>
-        <w:rPr>
-          <w:rFonts w:ascii="Times New Roman" w:hAnsi="Times New Roman" w:cs="Times New Roman"/>
-        </w:rPr>
-        <w:t xml:space="preserve"> the constraints are that the boat is too small, he is solely responsible for the welfare of the animals, the animals likely cannot be left alone for him to take </w:t>
-      </w:r>
-      <w:r>
-        <w:rPr>
-          <w:rFonts w:ascii="Times New Roman" w:hAnsi="Times New Roman" w:cs="Times New Roman"/>
-        </w:rPr>
-        <w:t>more than one trip</w:t>
-      </w:r>
-      <w:r>
-        <w:rPr>
-          <w:rFonts w:ascii="Times New Roman" w:hAnsi="Times New Roman" w:cs="Times New Roman"/>
-        </w:rPr>
-        <w:t>, one ani</w:t>
-      </w:r>
-      <w:r>
-        <w:rPr>
-          <w:rFonts w:ascii="Times New Roman" w:hAnsi="Times New Roman" w:cs="Times New Roman"/>
-        </w:rPr>
-        <w:t>mal is a predator to the other and they cannot be left alone, he is unable to walk, and there is no one else there to help him.</w:t>
+        <w:t xml:space="preserve"> implies that they are equally </w:t>
+      </w:r>
+      <w:r>
+        <w:rPr>
+          <w:rFonts w:ascii="Times New Roman" w:hAnsi="Times New Roman" w:cs="Times New Roman"/>
+        </w:rPr>
+        <w:t>important to hi</w:t>
+      </w:r>
+      <w:r>
+        <w:rPr>
+          <w:rFonts w:ascii="Times New Roman" w:hAnsi="Times New Roman" w:cs="Times New Roman"/>
+        </w:rPr>
+        <w:t>m</w:t>
+      </w:r>
+      <w:r>
+        <w:rPr>
+          <w:rFonts w:ascii="Times New Roman" w:hAnsi="Times New Roman" w:cs="Times New Roman"/>
+        </w:rPr>
+        <w:t xml:space="preserve">.  </w:t>
+      </w:r>
+      <w:r>
+        <w:rPr>
+          <w:rFonts w:ascii="Times New Roman" w:hAnsi="Times New Roman" w:cs="Times New Roman"/>
+        </w:rPr>
+        <w:t xml:space="preserve">Because it states the words “in his absence”, I assume it means he </w:t>
+      </w:r>
+      <w:r>
+        <w:rPr>
+          <w:rFonts w:ascii="Times New Roman" w:hAnsi="Times New Roman" w:cs="Times New Roman"/>
+        </w:rPr>
+        <w:t xml:space="preserve">has considered the possibility of having to take two trips already. </w:t>
       </w:r>
       <w:bookmarkStart w:id="0" w:name="_GoBack"/>
       <w:bookmarkEnd w:id="0"/>
+      <w:r>
+        <w:rPr>
+          <w:rFonts w:ascii="Times New Roman" w:hAnsi="Times New Roman" w:cs="Times New Roman"/>
+        </w:rPr>
+        <w:t>Ultimately the goal is to figure out how he can transport himself, the parrot, cat, and seeds</w:t>
+      </w:r>
+      <w:r>
+        <w:rPr>
+          <w:rFonts w:ascii="Times New Roman" w:hAnsi="Times New Roman" w:cs="Times New Roman"/>
+        </w:rPr>
+        <w:t xml:space="preserve"> safely and without having to leave any behind.</w:t>
+      </w:r>
+      <w:r>
+        <w:rPr>
+          <w:rFonts w:ascii="Times New Roman" w:hAnsi="Times New Roman" w:cs="Times New Roman"/>
+        </w:rPr>
+        <w:t xml:space="preserve">  </w:t>
+      </w:r>
+    </w:p>
+    <w:p>
+      <w:pPr>
+        <w:rPr>
+          <w:rFonts w:ascii="Times New Roman" w:hAnsi="Times New Roman" w:cs="Times New Roman"/>
+        </w:rPr>
+      </w:pPr>
+    </w:p>
+    <w:p>
+      <w:pPr>
+        <w:rPr>
+          <w:rFonts w:ascii="Times New Roman" w:hAnsi="Times New Roman" w:cs="Times New Roman"/>
+        </w:rPr>
+      </w:pPr>
+      <w:r>
+        <w:rPr>
+          <w:rFonts w:ascii="Times New Roman" w:hAnsi="Times New Roman" w:cs="Times New Roman"/>
+        </w:rPr>
+        <w:t>In breaking the problem apart</w:t>
+      </w:r>
+      <w:r>
+        <w:rPr>
+          <w:rFonts w:ascii="Times New Roman" w:hAnsi="Times New Roman" w:cs="Times New Roman"/>
+        </w:rPr>
+        <w:t xml:space="preserve"> the constraints are that the boat is too small, he is solely responsible for the welfare of the animals, the animals likely cannot be left alone for him to take </w:t>
+      </w:r>
+      <w:r>
+        <w:rPr>
+          <w:rFonts w:ascii="Times New Roman" w:hAnsi="Times New Roman" w:cs="Times New Roman"/>
+        </w:rPr>
+        <w:t>more than one trip</w:t>
+      </w:r>
+      <w:r>
+        <w:rPr>
+          <w:rFonts w:ascii="Times New Roman" w:hAnsi="Times New Roman" w:cs="Times New Roman"/>
+        </w:rPr>
+        <w:t>, one ani</w:t>
+      </w:r>
+      <w:r>
+        <w:rPr>
+          <w:rFonts w:ascii="Times New Roman" w:hAnsi="Times New Roman" w:cs="Times New Roman"/>
+        </w:rPr>
+        <w:t>mal is a predator to the other and they cannot be left alone, he is unable to walk, and there is no one else there to help him.</w:t>
+      </w:r>
+    </w:p>
+    <w:p>
+      <w:pPr>
+        <w:rPr>
+          <w:rFonts w:ascii="Times New Roman" w:hAnsi="Times New Roman" w:cs="Times New Roman"/>
+        </w:rPr>
+      </w:pPr>
+    </w:p>
+    <w:p>
+      <w:pPr>
+        <w:rPr>
+          <w:rFonts w:ascii="Times New Roman" w:hAnsi="Times New Roman" w:cs="Times New Roman"/>
+        </w:rPr>
+      </w:pPr>
+      <w:r>
+        <w:rPr>
+          <w:rFonts w:ascii="Times New Roman" w:hAnsi="Times New Roman" w:cs="Times New Roman"/>
+        </w:rPr>
+        <w:t>The sub-goals then are to get off the riverbank</w:t>
+      </w:r>
     </w:p>
     <w:p>
       <w:pPr>
@@ -3133,7 +3201,7 @@
 </file>
 
 <file path=customXml/itemProps1.xml><?xml version="1.0" encoding="utf-8"?>
-<ds:datastoreItem xmlns:ds="http://schemas.openxmlformats.org/officeDocument/2006/customXml" ds:itemID="{A1CE1728-B2B8-464A-9B80-95367EED30EA}">
+<ds:datastoreItem xmlns:ds="http://schemas.openxmlformats.org/officeDocument/2006/customXml" ds:itemID="{AE99C84A-BF58-DD48-A49E-C310DA168C08}">
   <ds:schemaRefs>
     <ds:schemaRef ds:uri="http://schemas.openxmlformats.org/officeDocument/2006/bibliography"/>
   </ds:schemaRefs>

</xml_diff>

<commit_message>
I am attempting to identify the sub goals; although I feel like this is the same question rehashed, so I am having a difficult time coming up with a deeper goal than before because it seems very cut and dry to me, the man has to come up with a solution to his dilemma; we’ve identified the dilemma, and the goals appear to be the same each time, either figure out how to get all across at once, or figure out how to leave two behind and make a second trip.  I’m pondering a solution.
</commit_message>
<xml_diff>
--- a/Perez-O-Bryen_Dusty_WPFRepository/ProblemSolving/Perez-O'Bryen_Dusty_ProblemSolving.docx
+++ b/Perez-O-Bryen_Dusty_WPFRepository/ProblemSolving/Perez-O'Bryen_Dusty_ProblemSolving.docx
@@ -518,13 +518,107 @@
         <w:rPr>
           <w:rFonts w:ascii="Times New Roman" w:hAnsi="Times New Roman" w:cs="Times New Roman"/>
         </w:rPr>
-        <w:t xml:space="preserve">Because it states the words “in his absence”, I assume it means he </w:t>
-      </w:r>
-      <w:r>
-        <w:rPr>
-          <w:rFonts w:ascii="Times New Roman" w:hAnsi="Times New Roman" w:cs="Times New Roman"/>
-        </w:rPr>
-        <w:t xml:space="preserve">has considered the possibility of having to take two trips already. </w:t>
+        <w:t xml:space="preserve">Because it states the words “in his absence”, I assume it means he has considered the possibility of having to take two trips already. </w:t>
+      </w:r>
+      <w:r>
+        <w:rPr>
+          <w:rFonts w:ascii="Times New Roman" w:hAnsi="Times New Roman" w:cs="Times New Roman"/>
+        </w:rPr>
+        <w:t>Ultimately the goal is to figure out how he can transport himself, the parrot, cat, and seeds</w:t>
+      </w:r>
+      <w:r>
+        <w:rPr>
+          <w:rFonts w:ascii="Times New Roman" w:hAnsi="Times New Roman" w:cs="Times New Roman"/>
+        </w:rPr>
+        <w:t xml:space="preserve"> safely and without having to leave any behind.</w:t>
+      </w:r>
+      <w:r>
+        <w:rPr>
+          <w:rFonts w:ascii="Times New Roman" w:hAnsi="Times New Roman" w:cs="Times New Roman"/>
+        </w:rPr>
+        <w:t xml:space="preserve">  </w:t>
+      </w:r>
+    </w:p>
+    <w:p>
+      <w:pPr>
+        <w:rPr>
+          <w:rFonts w:ascii="Times New Roman" w:hAnsi="Times New Roman" w:cs="Times New Roman"/>
+        </w:rPr>
+      </w:pPr>
+    </w:p>
+    <w:p>
+      <w:pPr>
+        <w:rPr>
+          <w:rFonts w:ascii="Times New Roman" w:hAnsi="Times New Roman" w:cs="Times New Roman"/>
+        </w:rPr>
+      </w:pPr>
+      <w:r>
+        <w:rPr>
+          <w:rFonts w:ascii="Times New Roman" w:hAnsi="Times New Roman" w:cs="Times New Roman"/>
+        </w:rPr>
+        <w:t>In breaking the problem apart</w:t>
+      </w:r>
+      <w:r>
+        <w:rPr>
+          <w:rFonts w:ascii="Times New Roman" w:hAnsi="Times New Roman" w:cs="Times New Roman"/>
+        </w:rPr>
+        <w:t xml:space="preserve"> the constraints are that the boat is too small, he is solely responsible for the welfare of the animals, the animals likely cannot be left alone for him to take </w:t>
+      </w:r>
+      <w:r>
+        <w:rPr>
+          <w:rFonts w:ascii="Times New Roman" w:hAnsi="Times New Roman" w:cs="Times New Roman"/>
+        </w:rPr>
+        <w:t>more than one trip</w:t>
+      </w:r>
+      <w:r>
+        <w:rPr>
+          <w:rFonts w:ascii="Times New Roman" w:hAnsi="Times New Roman" w:cs="Times New Roman"/>
+        </w:rPr>
+        <w:t>, one ani</w:t>
+      </w:r>
+      <w:r>
+        <w:rPr>
+          <w:rFonts w:ascii="Times New Roman" w:hAnsi="Times New Roman" w:cs="Times New Roman"/>
+        </w:rPr>
+        <w:t>mal is a predator to the oth</w:t>
+      </w:r>
+      <w:r>
+        <w:rPr>
+          <w:rFonts w:ascii="Times New Roman" w:hAnsi="Times New Roman" w:cs="Times New Roman"/>
+        </w:rPr>
+        <w:t>er</w:t>
+      </w:r>
+      <w:r>
+        <w:rPr>
+          <w:rFonts w:ascii="Times New Roman" w:hAnsi="Times New Roman" w:cs="Times New Roman"/>
+        </w:rPr>
+        <w:t>, he is unable to walk, and there is no one else there to help him.</w:t>
+      </w:r>
+      <w:r>
+        <w:rPr>
+          <w:rFonts w:ascii="Times New Roman" w:hAnsi="Times New Roman" w:cs="Times New Roman"/>
+        </w:rPr>
+        <w:t xml:space="preserve">  </w:t>
+      </w:r>
+    </w:p>
+    <w:p>
+      <w:pPr>
+        <w:rPr>
+          <w:rFonts w:ascii="Times New Roman" w:hAnsi="Times New Roman" w:cs="Times New Roman"/>
+        </w:rPr>
+      </w:pPr>
+    </w:p>
+    <w:p>
+      <w:pPr>
+        <w:rPr>
+          <w:rFonts w:ascii="Times New Roman" w:hAnsi="Times New Roman" w:cs="Times New Roman"/>
+        </w:rPr>
+      </w:pPr>
+      <w:r>
+        <w:rPr>
+          <w:rFonts w:ascii="Times New Roman" w:hAnsi="Times New Roman" w:cs="Times New Roman"/>
+        </w:rPr>
+        <w:t>The sub goals are for the man to come up with a creative solution</w:t>
       </w:r>
       <w:bookmarkStart w:id="0" w:name="_GoBack"/>
       <w:bookmarkEnd w:id="0"/>
@@ -532,64 +626,22 @@
         <w:rPr>
           <w:rFonts w:ascii="Times New Roman" w:hAnsi="Times New Roman" w:cs="Times New Roman"/>
         </w:rPr>
-        <w:t>Ultimately the goal is to figure out how he can transport himself, the parrot, cat, and seeds</w:t>
-      </w:r>
-      <w:r>
-        <w:rPr>
-          <w:rFonts w:ascii="Times New Roman" w:hAnsi="Times New Roman" w:cs="Times New Roman"/>
-        </w:rPr>
-        <w:t xml:space="preserve"> safely and without having to leave any behind.</w:t>
-      </w:r>
-      <w:r>
-        <w:rPr>
-          <w:rFonts w:ascii="Times New Roman" w:hAnsi="Times New Roman" w:cs="Times New Roman"/>
-        </w:rPr>
-        <w:t xml:space="preserve">  </w:t>
-      </w:r>
-    </w:p>
-    <w:p>
-      <w:pPr>
-        <w:rPr>
-          <w:rFonts w:ascii="Times New Roman" w:hAnsi="Times New Roman" w:cs="Times New Roman"/>
-        </w:rPr>
-      </w:pPr>
-    </w:p>
-    <w:p>
-      <w:pPr>
-        <w:rPr>
-          <w:rFonts w:ascii="Times New Roman" w:hAnsi="Times New Roman" w:cs="Times New Roman"/>
-        </w:rPr>
-      </w:pPr>
-      <w:r>
-        <w:rPr>
-          <w:rFonts w:ascii="Times New Roman" w:hAnsi="Times New Roman" w:cs="Times New Roman"/>
-        </w:rPr>
-        <w:t>In breaking the problem apart</w:t>
-      </w:r>
-      <w:r>
-        <w:rPr>
-          <w:rFonts w:ascii="Times New Roman" w:hAnsi="Times New Roman" w:cs="Times New Roman"/>
-        </w:rPr>
-        <w:t xml:space="preserve"> the constraints are that the boat is too small, he is solely responsible for the welfare of the animals, the animals likely cannot be left alone for him to take </w:t>
-      </w:r>
-      <w:r>
-        <w:rPr>
-          <w:rFonts w:ascii="Times New Roman" w:hAnsi="Times New Roman" w:cs="Times New Roman"/>
-        </w:rPr>
-        <w:t>more than one trip</w:t>
-      </w:r>
-      <w:r>
-        <w:rPr>
-          <w:rFonts w:ascii="Times New Roman" w:hAnsi="Times New Roman" w:cs="Times New Roman"/>
-        </w:rPr>
-        <w:t>, one ani</w:t>
-      </w:r>
-      <w:r>
-        <w:rPr>
-          <w:rFonts w:ascii="Times New Roman" w:hAnsi="Times New Roman" w:cs="Times New Roman"/>
-        </w:rPr>
-        <w:t>mal is a predator to the other and they cannot be left alone, he is unable to walk, and there is no one else there to help him.</w:t>
-      </w:r>
+        <w:t>.</w:t>
+      </w:r>
+    </w:p>
+    <w:p>
+      <w:pPr>
+        <w:rPr>
+          <w:rFonts w:ascii="Times New Roman" w:hAnsi="Times New Roman" w:cs="Times New Roman"/>
+        </w:rPr>
+      </w:pPr>
+    </w:p>
+    <w:p>
+      <w:pPr>
+        <w:rPr>
+          <w:rFonts w:ascii="Times New Roman" w:hAnsi="Times New Roman" w:cs="Times New Roman"/>
+        </w:rPr>
+      </w:pPr>
     </w:p>
     <w:p>
       <w:pPr>
@@ -3201,7 +3253,7 @@
 </file>
 
 <file path=customXml/itemProps1.xml><?xml version="1.0" encoding="utf-8"?>
-<ds:datastoreItem xmlns:ds="http://schemas.openxmlformats.org/officeDocument/2006/customXml" ds:itemID="{AE99C84A-BF58-DD48-A49E-C310DA168C08}">
+<ds:datastoreItem xmlns:ds="http://schemas.openxmlformats.org/officeDocument/2006/customXml" ds:itemID="{3B1126A9-C531-2D40-A465-D1876E11014F}">
   <ds:schemaRefs>
     <ds:schemaRef ds:uri="http://schemas.openxmlformats.org/officeDocument/2006/bibliography"/>
   </ds:schemaRefs>

</xml_diff>

<commit_message>
I think I’ve done a better job attempting to identify the sub problems.
</commit_message>
<xml_diff>
--- a/Perez-O-Bryen_Dusty_WPFRepository/ProblemSolving/Perez-O'Bryen_Dusty_ProblemSolving.docx
+++ b/Perez-O-Bryen_Dusty_WPFRepository/ProblemSolving/Perez-O'Bryen_Dusty_ProblemSolving.docx
@@ -518,7 +518,19 @@
         <w:rPr>
           <w:rFonts w:ascii="Times New Roman" w:hAnsi="Times New Roman" w:cs="Times New Roman"/>
         </w:rPr>
-        <w:t xml:space="preserve">Because it states the words “in his absence”, I assume it means he has considered the possibility of having to take two trips already. </w:t>
+        <w:t>Because it states the words “in his absence”, I assume it means he has considered th</w:t>
+      </w:r>
+      <w:r>
+        <w:rPr>
+          <w:rFonts w:ascii="Times New Roman" w:hAnsi="Times New Roman" w:cs="Times New Roman"/>
+        </w:rPr>
+        <w:t>e possibility of having to more than one trip</w:t>
+      </w:r>
+      <w:r>
+        <w:rPr>
+          <w:rFonts w:ascii="Times New Roman" w:hAnsi="Times New Roman" w:cs="Times New Roman"/>
+        </w:rPr>
+        <w:t xml:space="preserve"> already. </w:t>
       </w:r>
       <w:r>
         <w:rPr>
@@ -619,15 +631,29 @@
           <w:rFonts w:ascii="Times New Roman" w:hAnsi="Times New Roman" w:cs="Times New Roman"/>
         </w:rPr>
         <w:t>The sub goals are for the man to come up with a creative solution</w:t>
+      </w:r>
+      <w:r>
+        <w:rPr>
+          <w:rFonts w:ascii="Times New Roman" w:hAnsi="Times New Roman" w:cs="Times New Roman"/>
+        </w:rPr>
+        <w:t xml:space="preserve"> to </w:t>
+      </w:r>
+      <w:proofErr w:type="gramStart"/>
+      <w:r>
+        <w:rPr>
+          <w:rFonts w:ascii="Times New Roman" w:hAnsi="Times New Roman" w:cs="Times New Roman"/>
+        </w:rPr>
+        <w:t>either get all of them across at once, in a way he hasn’t considered before; or to figure out how he can leave two behind and</w:t>
+      </w:r>
+      <w:proofErr w:type="gramEnd"/>
+      <w:r>
+        <w:rPr>
+          <w:rFonts w:ascii="Times New Roman" w:hAnsi="Times New Roman" w:cs="Times New Roman"/>
+        </w:rPr>
+        <w:t xml:space="preserve"> come back for them.</w:t>
       </w:r>
       <w:bookmarkStart w:id="0" w:name="_GoBack"/>
       <w:bookmarkEnd w:id="0"/>
-      <w:r>
-        <w:rPr>
-          <w:rFonts w:ascii="Times New Roman" w:hAnsi="Times New Roman" w:cs="Times New Roman"/>
-        </w:rPr>
-        <w:t>.</w:t>
-      </w:r>
     </w:p>
     <w:p>
       <w:pPr>
@@ -3253,7 +3279,7 @@
 </file>
 
 <file path=customXml/itemProps1.xml><?xml version="1.0" encoding="utf-8"?>
-<ds:datastoreItem xmlns:ds="http://schemas.openxmlformats.org/officeDocument/2006/customXml" ds:itemID="{3B1126A9-C531-2D40-A465-D1876E11014F}">
+<ds:datastoreItem xmlns:ds="http://schemas.openxmlformats.org/officeDocument/2006/customXml" ds:itemID="{A4C48CA1-1034-284B-BDF8-0C67D7388B04}">
   <ds:schemaRefs>
     <ds:schemaRef ds:uri="http://schemas.openxmlformats.org/officeDocument/2006/bibliography"/>
   </ds:schemaRefs>

</xml_diff>